<commit_message>
Atualização Documento de Requisitos
</commit_message>
<xml_diff>
--- a/Requisitos/Especificação de Caso de Uso - E3.docx
+++ b/Requisitos/Especificação de Caso de Uso - E3.docx
@@ -64,12 +64,14 @@
           <w:lang w:val="pt-BR"/>
         </w:rPr>
       </w:pPr>
+      <w:proofErr w:type="gramStart"/>
       <w:r>
         <w:rPr>
           <w:lang w:val="pt-BR"/>
         </w:rPr>
         <w:t>1</w:t>
       </w:r>
+      <w:proofErr w:type="gramEnd"/>
       <w:r>
         <w:rPr>
           <w:lang w:val="pt-BR"/>
@@ -113,13 +115,25 @@
         <w:rPr>
           <w:lang w:val="pt-BR"/>
         </w:rPr>
-        <w:t xml:space="preserve"> o mapa</w:t>
-      </w:r>
-      <w:r>
-        <w:rPr>
-          <w:lang w:val="pt-BR"/>
-        </w:rPr>
-        <w:t xml:space="preserve"> com </w:t>
+        <w:t xml:space="preserve"> </w:t>
+      </w:r>
+      <w:r>
+        <w:rPr>
+          <w:lang w:val="pt-BR"/>
+        </w:rPr>
+        <w:t>n</w:t>
+      </w:r>
+      <w:r>
+        <w:rPr>
+          <w:lang w:val="pt-BR"/>
+        </w:rPr>
+        <w:t>o mapa</w:t>
+      </w:r>
+      <w:r>
+        <w:rPr>
+          <w:lang w:val="pt-BR"/>
+        </w:rPr>
+        <w:t xml:space="preserve"> </w:t>
       </w:r>
       <w:r>
         <w:rPr>
@@ -148,9 +162,19 @@
           <w:numId w:val="11"/>
         </w:numPr>
       </w:pPr>
-      <w:r>
-        <w:t>Descrição dos Atores</w:t>
-      </w:r>
+      <w:proofErr w:type="spellStart"/>
+      <w:r>
+        <w:t>Descrição</w:t>
+      </w:r>
+      <w:proofErr w:type="spellEnd"/>
+      <w:r>
+        <w:t xml:space="preserve"> dos </w:t>
+      </w:r>
+      <w:proofErr w:type="spellStart"/>
+      <w:r>
+        <w:t>Atores</w:t>
+      </w:r>
+      <w:proofErr w:type="spellEnd"/>
     </w:p>
     <w:p>
       <w:pPr>
@@ -257,6 +281,7 @@
           <w:lang w:val="pt-BR"/>
         </w:rPr>
       </w:pPr>
+      <w:proofErr w:type="gramStart"/>
       <w:r>
         <w:rPr>
           <w:lang w:val="pt-BR"/>
@@ -273,7 +298,20 @@
         <w:rPr>
           <w:lang w:val="pt-BR"/>
         </w:rPr>
-        <w:t>Usuário clica no menu</w:t>
+        <w:t>Usuário</w:t>
+      </w:r>
+      <w:proofErr w:type="gramEnd"/>
+      <w:r>
+        <w:rPr>
+          <w:lang w:val="pt-BR"/>
+        </w:rPr>
+        <w:t xml:space="preserve"> clica no </w:t>
+      </w:r>
+      <w:r>
+        <w:rPr>
+          <w:lang w:val="pt-BR"/>
+        </w:rPr>
+        <w:t>botão marcar ponto</w:t>
       </w:r>
       <w:r>
         <w:rPr>
@@ -290,6 +328,7 @@
           <w:lang w:val="pt-BR"/>
         </w:rPr>
       </w:pPr>
+      <w:proofErr w:type="gramStart"/>
       <w:r>
         <w:rPr>
           <w:lang w:val="pt-BR"/>
@@ -306,7 +345,14 @@
         <w:rPr>
           <w:lang w:val="pt-BR"/>
         </w:rPr>
-        <w:t>Sistema carrega o mapa;</w:t>
+        <w:t>Sistema</w:t>
+      </w:r>
+      <w:proofErr w:type="gramEnd"/>
+      <w:r>
+        <w:rPr>
+          <w:lang w:val="pt-BR"/>
+        </w:rPr>
+        <w:t xml:space="preserve"> carrega o mapa;</w:t>
       </w:r>
     </w:p>
     <w:p>
@@ -321,19 +367,68 @@
         <w:rPr>
           <w:lang w:val="pt-BR"/>
         </w:rPr>
-        <w:t xml:space="preserve">4.3 </w:t>
-      </w:r>
-      <w:r>
-        <w:rPr>
-          <w:lang w:val="pt-BR"/>
-        </w:rPr>
-        <w:t xml:space="preserve">Usuário </w:t>
-      </w:r>
-      <w:r>
-        <w:rPr>
-          <w:lang w:val="pt-BR"/>
-        </w:rPr>
-        <w:t>clica no local que deseja marcar o produto no mapa;</w:t>
+        <w:t>4.3 Sistema mostra localização atual</w:t>
+      </w:r>
+      <w:r>
+        <w:rPr>
+          <w:lang w:val="pt-BR"/>
+        </w:rPr>
+        <w:t xml:space="preserve"> do </w:t>
+      </w:r>
+      <w:proofErr w:type="gramStart"/>
+      <w:r>
+        <w:rPr>
+          <w:lang w:val="pt-BR"/>
+        </w:rPr>
+        <w:t xml:space="preserve">produto </w:t>
+      </w:r>
+      <w:r>
+        <w:rPr>
+          <w:lang w:val="pt-BR"/>
+        </w:rPr>
+        <w:t>;</w:t>
+      </w:r>
+      <w:proofErr w:type="gramEnd"/>
+    </w:p>
+    <w:p>
+      <w:pPr>
+        <w:pStyle w:val="Corpodetexto"/>
+        <w:ind w:left="0"/>
+        <w:rPr>
+          <w:lang w:val="pt-BR"/>
+        </w:rPr>
+      </w:pPr>
+      <w:r>
+        <w:rPr>
+          <w:lang w:val="pt-BR"/>
+        </w:rPr>
+        <w:t xml:space="preserve">                      </w:t>
+      </w:r>
+      <w:proofErr w:type="gramStart"/>
+      <w:r>
+        <w:rPr>
+          <w:lang w:val="pt-BR"/>
+        </w:rPr>
+        <w:t>4.4 Sistema</w:t>
+      </w:r>
+      <w:proofErr w:type="gramEnd"/>
+      <w:r>
+        <w:rPr>
+          <w:lang w:val="pt-BR"/>
+        </w:rPr>
+        <w:t xml:space="preserve"> abre uma janela para</w:t>
+      </w:r>
+      <w:r>
+        <w:rPr>
+          <w:lang w:val="pt-BR"/>
+        </w:rPr>
+        <w:t xml:space="preserve"> o usuário</w:t>
+      </w:r>
+      <w:r>
+        <w:rPr>
+          <w:lang w:val="pt-BR"/>
+        </w:rPr>
+        <w:t xml:space="preserve"> digitar produto e preço;</w:t>
       </w:r>
     </w:p>
     <w:p>
@@ -344,23 +439,55 @@
           <w:lang w:val="pt-BR"/>
         </w:rPr>
       </w:pPr>
-      <w:r>
-        <w:rPr>
-          <w:lang w:val="pt-BR"/>
-        </w:rPr>
-        <w:t>4.4 Sistema abre uma janela para</w:t>
-      </w:r>
-      <w:r>
-        <w:rPr>
-          <w:lang w:val="pt-BR"/>
-        </w:rPr>
-        <w:t xml:space="preserve"> o usuário</w:t>
-      </w:r>
-      <w:r>
-        <w:rPr>
-          <w:lang w:val="pt-BR"/>
-        </w:rPr>
-        <w:t xml:space="preserve"> digitar produto e preço;</w:t>
+      <w:proofErr w:type="gramStart"/>
+      <w:r>
+        <w:rPr>
+          <w:lang w:val="pt-BR"/>
+        </w:rPr>
+        <w:t>4.</w:t>
+      </w:r>
+      <w:r>
+        <w:rPr>
+          <w:lang w:val="pt-BR"/>
+        </w:rPr>
+        <w:t>5</w:t>
+      </w:r>
+      <w:r>
+        <w:rPr>
+          <w:lang w:val="pt-BR"/>
+        </w:rPr>
+        <w:t xml:space="preserve"> Usuário</w:t>
+      </w:r>
+      <w:proofErr w:type="gramEnd"/>
+      <w:r>
+        <w:rPr>
+          <w:lang w:val="pt-BR"/>
+        </w:rPr>
+        <w:t xml:space="preserve"> digita o</w:t>
+      </w:r>
+      <w:r>
+        <w:rPr>
+          <w:lang w:val="pt-BR"/>
+        </w:rPr>
+        <w:t xml:space="preserve"> nome do</w:t>
+      </w:r>
+      <w:r>
+        <w:rPr>
+          <w:lang w:val="pt-BR"/>
+        </w:rPr>
+        <w:t xml:space="preserve"> produto e </w:t>
+      </w:r>
+      <w:r>
+        <w:rPr>
+          <w:lang w:val="pt-BR"/>
+        </w:rPr>
+        <w:t xml:space="preserve">seu determinado </w:t>
+      </w:r>
+      <w:r>
+        <w:rPr>
+          <w:lang w:val="pt-BR"/>
+        </w:rPr>
+        <w:t>preço que deseja marcar no mapa;</w:t>
       </w:r>
     </w:p>
     <w:p>
@@ -371,6 +498,7 @@
           <w:lang w:val="pt-BR"/>
         </w:rPr>
       </w:pPr>
+      <w:proofErr w:type="gramStart"/>
       <w:r>
         <w:rPr>
           <w:lang w:val="pt-BR"/>
@@ -381,13 +509,26 @@
         <w:rPr>
           <w:lang w:val="pt-BR"/>
         </w:rPr>
-        <w:t>5</w:t>
-      </w:r>
-      <w:r>
-        <w:rPr>
-          <w:lang w:val="pt-BR"/>
-        </w:rPr>
-        <w:t xml:space="preserve"> Usuário digita o produto e preço que deseja marcar no mapa;</w:t>
+        <w:t>6</w:t>
+      </w:r>
+      <w:r>
+        <w:rPr>
+          <w:lang w:val="pt-BR"/>
+        </w:rPr>
+        <w:t xml:space="preserve"> </w:t>
+      </w:r>
+      <w:r>
+        <w:rPr>
+          <w:lang w:val="pt-BR"/>
+        </w:rPr>
+        <w:t>Usuário</w:t>
+      </w:r>
+      <w:proofErr w:type="gramEnd"/>
+      <w:r>
+        <w:rPr>
+          <w:lang w:val="pt-BR"/>
+        </w:rPr>
+        <w:t xml:space="preserve"> aperta: “OK”;</w:t>
       </w:r>
     </w:p>
     <w:p>
@@ -398,6 +539,7 @@
           <w:lang w:val="pt-BR"/>
         </w:rPr>
       </w:pPr>
+      <w:proofErr w:type="gramStart"/>
       <w:r>
         <w:rPr>
           <w:lang w:val="pt-BR"/>
@@ -408,7 +550,7 @@
         <w:rPr>
           <w:lang w:val="pt-BR"/>
         </w:rPr>
-        <w:t>6</w:t>
+        <w:t>7</w:t>
       </w:r>
       <w:r>
         <w:rPr>
@@ -420,49 +562,20 @@
         <w:rPr>
           <w:lang w:val="pt-BR"/>
         </w:rPr>
-        <w:t xml:space="preserve">Sistema </w:t>
-      </w:r>
-      <w:r>
-        <w:rPr>
-          <w:lang w:val="pt-BR"/>
-        </w:rPr>
-        <w:t xml:space="preserve">retorna uma </w:t>
-      </w:r>
-      <w:r>
-        <w:rPr>
-          <w:lang w:val="pt-BR"/>
-        </w:rPr>
-        <w:t>mensagem informando: “</w:t>
-      </w:r>
-      <w:r>
-        <w:rPr>
-          <w:lang w:val="pt-BR"/>
-        </w:rPr>
-        <w:t>Produto</w:t>
-      </w:r>
-      <w:r>
-        <w:rPr>
-          <w:lang w:val="pt-BR"/>
-        </w:rPr>
-        <w:t xml:space="preserve"> marcado no mapa com sucesso</w:t>
-      </w:r>
-      <w:r>
-        <w:rPr>
-          <w:lang w:val="pt-BR"/>
-        </w:rPr>
-        <w:t>!</w:t>
-      </w:r>
-      <w:r>
-        <w:rPr>
-          <w:lang w:val="pt-BR"/>
-        </w:rPr>
-        <w:t>”</w:t>
-      </w:r>
-      <w:r>
-        <w:rPr>
-          <w:lang w:val="pt-BR"/>
-        </w:rPr>
-        <w:t>;</w:t>
+        <w:t>Sistema</w:t>
+      </w:r>
+      <w:proofErr w:type="gramEnd"/>
+      <w:r>
+        <w:rPr>
+          <w:lang w:val="pt-BR"/>
+        </w:rPr>
+        <w:t xml:space="preserve"> retorna uma mensagem informando: “Produto marcado no mapa com sucesso!”;</w:t>
+      </w:r>
+      <w:r>
+        <w:rPr>
+          <w:lang w:val="pt-BR"/>
+        </w:rPr>
+        <w:t xml:space="preserve"> </w:t>
       </w:r>
     </w:p>
     <w:p>
@@ -473,6 +586,7 @@
           <w:lang w:val="pt-BR"/>
         </w:rPr>
       </w:pPr>
+      <w:proofErr w:type="gramStart"/>
       <w:r>
         <w:rPr>
           <w:lang w:val="pt-BR"/>
@@ -483,45 +597,6 @@
         <w:rPr>
           <w:lang w:val="pt-BR"/>
         </w:rPr>
-        <w:t>7</w:t>
-      </w:r>
-      <w:r>
-        <w:rPr>
-          <w:lang w:val="pt-BR"/>
-        </w:rPr>
-        <w:t xml:space="preserve"> </w:t>
-      </w:r>
-      <w:r>
-        <w:rPr>
-          <w:lang w:val="pt-BR"/>
-        </w:rPr>
-        <w:t>Usuário aperta: “OK”</w:t>
-      </w:r>
-      <w:r>
-        <w:rPr>
-          <w:lang w:val="pt-BR"/>
-        </w:rPr>
-        <w:t>;</w:t>
-      </w:r>
-    </w:p>
-    <w:p>
-      <w:pPr>
-        <w:pStyle w:val="Corpodetexto"/>
-        <w:ind w:left="1080"/>
-        <w:rPr>
-          <w:lang w:val="pt-BR"/>
-        </w:rPr>
-      </w:pPr>
-      <w:r>
-        <w:rPr>
-          <w:lang w:val="pt-BR"/>
-        </w:rPr>
-        <w:t>4.</w:t>
-      </w:r>
-      <w:r>
-        <w:rPr>
-          <w:lang w:val="pt-BR"/>
-        </w:rPr>
         <w:t>8</w:t>
       </w:r>
       <w:r>
@@ -534,7 +609,14 @@
         <w:rPr>
           <w:lang w:val="pt-BR"/>
         </w:rPr>
-        <w:t>so de uso encerrado com sucesso.</w:t>
+        <w:t>so</w:t>
+      </w:r>
+      <w:proofErr w:type="gramEnd"/>
+      <w:r>
+        <w:rPr>
+          <w:lang w:val="pt-BR"/>
+        </w:rPr>
+        <w:t xml:space="preserve"> de uso encerrado com sucesso.</w:t>
       </w:r>
     </w:p>
     <w:p>
@@ -555,9 +637,19 @@
         </w:numPr>
         <w:ind w:left="720" w:hanging="720"/>
       </w:pPr>
-      <w:r>
-        <w:t>Fluxos Alternativos</w:t>
-      </w:r>
+      <w:proofErr w:type="spellStart"/>
+      <w:r>
+        <w:t>Fluxos</w:t>
+      </w:r>
+      <w:proofErr w:type="spellEnd"/>
+      <w:r>
+        <w:t xml:space="preserve"> </w:t>
+      </w:r>
+      <w:proofErr w:type="spellStart"/>
+      <w:r>
+        <w:t>Alternativos</w:t>
+      </w:r>
+      <w:proofErr w:type="spellEnd"/>
     </w:p>
     <w:p>
       <w:pPr>
@@ -568,8 +660,21 @@
         </w:numPr>
         <w:ind w:left="720" w:hanging="720"/>
       </w:pPr>
-      <w:r>
-        <w:t>Fluxo Alternativo [FA001]</w:t>
+      <w:proofErr w:type="spellStart"/>
+      <w:r>
+        <w:t>Fluxo</w:t>
+      </w:r>
+      <w:proofErr w:type="spellEnd"/>
+      <w:r>
+        <w:t xml:space="preserve"> </w:t>
+      </w:r>
+      <w:proofErr w:type="spellStart"/>
+      <w:r>
+        <w:t>Alternativo</w:t>
+      </w:r>
+      <w:proofErr w:type="spellEnd"/>
+      <w:r>
+        <w:t xml:space="preserve"> [FA001]</w:t>
       </w:r>
     </w:p>
     <w:p>
@@ -619,8 +724,16 @@
         <w:rPr>
           <w:lang w:val="pt-BR"/>
         </w:rPr>
-        <w:t>e o mesmo apresentar erro, deverá informar: “Erro ao carregar o mapa, tente novamente”</w:t>
-      </w:r>
+        <w:t>e o mesmo apresentar erro, deverá informar: “Erro ao carregar o mapa, tente novamente</w:t>
+      </w:r>
+      <w:proofErr w:type="gramStart"/>
+      <w:r>
+        <w:rPr>
+          <w:lang w:val="pt-BR"/>
+        </w:rPr>
+        <w:t>”</w:t>
+      </w:r>
+      <w:proofErr w:type="gramEnd"/>
     </w:p>
     <w:p>
       <w:pPr>
@@ -652,6 +765,59 @@
     </w:p>
     <w:p>
       <w:pPr>
+        <w:ind w:left="720"/>
+        <w:rPr>
+          <w:sz w:val="20"/>
+          <w:szCs w:val="20"/>
+          <w:lang w:val="pt-BR"/>
+        </w:rPr>
+      </w:pPr>
+      <w:r>
+        <w:rPr>
+          <w:sz w:val="20"/>
+          <w:szCs w:val="20"/>
+          <w:lang w:val="pt-BR"/>
+        </w:rPr>
+        <w:t>Se no passo 4.3 do Fluxo principal o GPS estiver desativado</w:t>
+      </w:r>
+      <w:r>
+        <w:rPr>
+          <w:sz w:val="20"/>
+          <w:szCs w:val="20"/>
+          <w:lang w:val="pt-BR"/>
+        </w:rPr>
+        <w:t xml:space="preserve"> o sistema mostrará uma mensagem informando “GPS desativado, verificar configurações”.</w:t>
+      </w:r>
+    </w:p>
+    <w:p>
+      <w:pPr>
+        <w:rPr>
+          <w:lang w:val="pt-BR"/>
+        </w:rPr>
+      </w:pPr>
+    </w:p>
+    <w:p>
+      <w:pPr>
+        <w:pStyle w:val="Ttulo2"/>
+        <w:rPr>
+          <w:lang w:val="pt-BR"/>
+        </w:rPr>
+      </w:pPr>
+      <w:r>
+        <w:rPr>
+          <w:lang w:val="pt-BR"/>
+        </w:rPr>
+        <w:t>Fluxo Alternativo [FA003</w:t>
+      </w:r>
+      <w:r>
+        <w:rPr>
+          <w:lang w:val="pt-BR"/>
+        </w:rPr>
+        <w:t>]</w:t>
+      </w:r>
+    </w:p>
+    <w:p>
+      <w:pPr>
         <w:pStyle w:val="Corpodetexto"/>
         <w:rPr>
           <w:lang w:val="pt-BR"/>
@@ -685,19 +851,33 @@
         <w:rPr>
           <w:lang w:val="pt-BR"/>
         </w:rPr>
-        <w:t xml:space="preserve">, o mesmo deverá apresentar a seguinte mensagem: “Erro ao </w:t>
-      </w:r>
-      <w:r>
-        <w:rPr>
-          <w:lang w:val="pt-BR"/>
-        </w:rPr>
-        <w:t>abrir a janela</w:t>
-      </w:r>
-      <w:r>
-        <w:rPr>
-          <w:lang w:val="pt-BR"/>
-        </w:rPr>
-        <w:t>, favor tente novamente”</w:t>
+        <w:t xml:space="preserve">, o mesmo deverá apresentar a seguinte mensagem: “Erro </w:t>
+      </w:r>
+      <w:r>
+        <w:rPr>
+          <w:lang w:val="pt-BR"/>
+        </w:rPr>
+        <w:t xml:space="preserve">no </w:t>
+      </w:r>
+      <w:proofErr w:type="gramStart"/>
+      <w:r>
+        <w:rPr>
+          <w:lang w:val="pt-BR"/>
+        </w:rPr>
+        <w:t xml:space="preserve">sistema </w:t>
+      </w:r>
+      <w:r>
+        <w:rPr>
+          <w:lang w:val="pt-BR"/>
+        </w:rPr>
+        <w:t>,</w:t>
+      </w:r>
+      <w:proofErr w:type="gramEnd"/>
+      <w:r>
+        <w:rPr>
+          <w:lang w:val="pt-BR"/>
+        </w:rPr>
+        <w:t xml:space="preserve"> favor tente novamente”</w:t>
       </w:r>
     </w:p>
     <w:p>
@@ -725,7 +905,7 @@
         <w:rPr>
           <w:lang w:val="pt-BR"/>
         </w:rPr>
-        <w:t>3</w:t>
+        <w:t>4</w:t>
       </w:r>
       <w:r>
         <w:rPr>
@@ -751,8 +931,16 @@
         <w:rPr>
           <w:lang w:val="pt-BR"/>
         </w:rPr>
-        <w:t>4.6</w:t>
-      </w:r>
+        <w:t>4.</w:t>
+      </w:r>
+      <w:r>
+        <w:rPr>
+          <w:lang w:val="pt-BR"/>
+        </w:rPr>
+        <w:t>7</w:t>
+      </w:r>
+      <w:bookmarkStart w:id="0" w:name="_GoBack"/>
+      <w:bookmarkEnd w:id="0"/>
       <w:r>
         <w:rPr>
           <w:lang w:val="pt-BR"/>
@@ -804,11 +992,20 @@
           <w:lang w:val="pt-BR"/>
         </w:rPr>
       </w:pPr>
-      <w:r>
-        <w:rPr>
-          <w:lang w:val="pt-BR"/>
-        </w:rPr>
-        <w:t xml:space="preserve">Subfluxos </w:t>
+      <w:proofErr w:type="spellStart"/>
+      <w:r>
+        <w:rPr>
+          <w:lang w:val="pt-BR"/>
+        </w:rPr>
+        <w:lastRenderedPageBreak/>
+        <w:t>Subfluxos</w:t>
+      </w:r>
+      <w:proofErr w:type="spellEnd"/>
+      <w:r>
+        <w:rPr>
+          <w:lang w:val="pt-BR"/>
+        </w:rPr>
+        <w:t xml:space="preserve"> </w:t>
       </w:r>
     </w:p>
     <w:p>
@@ -829,8 +1026,16 @@
         <w:rPr>
           <w:lang w:val="pt-BR"/>
         </w:rPr>
-        <w:t>NÃO EXISTE</w:t>
-      </w:r>
+        <w:t xml:space="preserve">NÃO </w:t>
+      </w:r>
+      <w:proofErr w:type="gramStart"/>
+      <w:r>
+        <w:rPr>
+          <w:lang w:val="pt-BR"/>
+        </w:rPr>
+        <w:t>EXISTE</w:t>
+      </w:r>
+      <w:proofErr w:type="gramEnd"/>
     </w:p>
     <w:p>
       <w:pPr>
@@ -859,6 +1064,7 @@
           <w:lang w:val="pt-BR"/>
         </w:rPr>
       </w:pPr>
+      <w:proofErr w:type="gramStart"/>
       <w:r>
         <w:rPr>
           <w:lang w:val="pt-BR"/>
@@ -871,6 +1077,7 @@
         </w:rPr>
         <w:t>Produto</w:t>
       </w:r>
+      <w:proofErr w:type="gramEnd"/>
       <w:r>
         <w:rPr>
           <w:lang w:val="pt-BR"/>
@@ -900,7 +1107,6 @@
         <w:rPr>
           <w:lang w:val="pt-BR"/>
         </w:rPr>
-        <w:lastRenderedPageBreak/>
         <w:t>Requisitos Adicionais</w:t>
       </w:r>
     </w:p>
@@ -922,8 +1128,16 @@
         <w:rPr>
           <w:lang w:val="pt-BR"/>
         </w:rPr>
-        <w:t>NÃO EXISTE</w:t>
-      </w:r>
+        <w:t xml:space="preserve">NÃO </w:t>
+      </w:r>
+      <w:proofErr w:type="gramStart"/>
+      <w:r>
+        <w:rPr>
+          <w:lang w:val="pt-BR"/>
+        </w:rPr>
+        <w:t>EXISTE</w:t>
+      </w:r>
+      <w:proofErr w:type="gramEnd"/>
     </w:p>
     <w:p>
       <w:pPr>
@@ -949,12 +1163,8 @@
       </w:pPr>
     </w:p>
     <w:sectPr>
-      <w:headerReference w:type="even" r:id="rId8"/>
-      <w:headerReference w:type="default" r:id="rId9"/>
-      <w:footerReference w:type="even" r:id="rId10"/>
-      <w:footerReference w:type="default" r:id="rId11"/>
-      <w:headerReference w:type="first" r:id="rId12"/>
-      <w:footerReference w:type="first" r:id="rId13"/>
+      <w:headerReference w:type="default" r:id="rId8"/>
+      <w:footerReference w:type="default" r:id="rId9"/>
       <w:pgSz w:w="12240" w:h="15840"/>
       <w:pgMar w:top="1440" w:right="1800" w:bottom="1440" w:left="1800" w:header="720" w:footer="720" w:gutter="0"/>
       <w:cols w:space="720"/>
@@ -984,16 +1194,6 @@
 </file>
 
 <file path=word/footer1.xml><?xml version="1.0" encoding="utf-8"?>
-<w:ftr xmlns:wpc="http://schemas.microsoft.com/office/word/2010/wordprocessingCanvas" xmlns:mc="http://schemas.openxmlformats.org/markup-compatibility/2006" xmlns:o="urn:schemas-microsoft-com:office:office" xmlns:r="http://schemas.openxmlformats.org/officeDocument/2006/relationships" xmlns:m="http://schemas.openxmlformats.org/officeDocument/2006/math" xmlns:v="urn:schemas-microsoft-com:vml" xmlns:wp14="http://schemas.microsoft.com/office/word/2010/wordprocessingDrawing" xmlns:wp="http://schemas.openxmlformats.org/drawingml/2006/wordprocessingDrawing" xmlns:w10="urn:schemas-microsoft-com:office:word" xmlns:w="http://schemas.openxmlformats.org/wordprocessingml/2006/main" xmlns:w14="http://schemas.microsoft.com/office/word/2010/wordml" xmlns:wpg="http://schemas.microsoft.com/office/word/2010/wordprocessingGroup" xmlns:wpi="http://schemas.microsoft.com/office/word/2010/wordprocessingInk" xmlns:wne="http://schemas.microsoft.com/office/word/2006/wordml" xmlns:wps="http://schemas.microsoft.com/office/word/2010/wordprocessingShape" mc:Ignorable="w14 wp14">
-  <w:p>
-    <w:pPr>
-      <w:pStyle w:val="Rodap"/>
-    </w:pPr>
-  </w:p>
-</w:ftr>
-</file>
-
-<file path=word/footer2.xml><?xml version="1.0" encoding="utf-8"?>
 <w:ftr xmlns:wpc="http://schemas.microsoft.com/office/word/2010/wordprocessingCanvas" xmlns:mc="http://schemas.openxmlformats.org/markup-compatibility/2006" xmlns:o="urn:schemas-microsoft-com:office:office" xmlns:r="http://schemas.openxmlformats.org/officeDocument/2006/relationships" xmlns:m="http://schemas.openxmlformats.org/officeDocument/2006/math" xmlns:v="urn:schemas-microsoft-com:vml" xmlns:wp14="http://schemas.microsoft.com/office/word/2010/wordprocessingDrawing" xmlns:wp="http://schemas.openxmlformats.org/drawingml/2006/wordprocessingDrawing" xmlns:w10="urn:schemas-microsoft-com:office:word" xmlns:w="http://schemas.openxmlformats.org/wordprocessingml/2006/main" xmlns:w14="http://schemas.microsoft.com/office/word/2010/wordml" xmlns:wpg="http://schemas.microsoft.com/office/word/2010/wordprocessingGroup" xmlns:wpi="http://schemas.microsoft.com/office/word/2010/wordprocessingInk" xmlns:wne="http://schemas.microsoft.com/office/word/2006/wordml" xmlns:wps="http://schemas.microsoft.com/office/word/2010/wordprocessingShape" mc:Ignorable="w14 wp14">
   <w:tbl>
     <w:tblPr>
@@ -1070,11 +1270,19 @@
               <w:sz w:val="20"/>
             </w:rPr>
           </w:pPr>
+          <w:proofErr w:type="spellStart"/>
           <w:r>
             <w:rPr>
               <w:sz w:val="20"/>
             </w:rPr>
-            <w:t xml:space="preserve">Página </w:t>
+            <w:t>Página</w:t>
+          </w:r>
+          <w:proofErr w:type="spellEnd"/>
+          <w:r>
+            <w:rPr>
+              <w:sz w:val="20"/>
+            </w:rPr>
+            <w:t xml:space="preserve"> </w:t>
           </w:r>
           <w:r>
             <w:rPr>
@@ -1179,16 +1387,6 @@
 </w:ftr>
 </file>
 
-<file path=word/footer3.xml><?xml version="1.0" encoding="utf-8"?>
-<w:ftr xmlns:wpc="http://schemas.microsoft.com/office/word/2010/wordprocessingCanvas" xmlns:mc="http://schemas.openxmlformats.org/markup-compatibility/2006" xmlns:o="urn:schemas-microsoft-com:office:office" xmlns:r="http://schemas.openxmlformats.org/officeDocument/2006/relationships" xmlns:m="http://schemas.openxmlformats.org/officeDocument/2006/math" xmlns:v="urn:schemas-microsoft-com:vml" xmlns:wp14="http://schemas.microsoft.com/office/word/2010/wordprocessingDrawing" xmlns:wp="http://schemas.openxmlformats.org/drawingml/2006/wordprocessingDrawing" xmlns:w10="urn:schemas-microsoft-com:office:word" xmlns:w="http://schemas.openxmlformats.org/wordprocessingml/2006/main" xmlns:w14="http://schemas.microsoft.com/office/word/2010/wordml" xmlns:wpg="http://schemas.microsoft.com/office/word/2010/wordprocessingGroup" xmlns:wpi="http://schemas.microsoft.com/office/word/2010/wordprocessingInk" xmlns:wne="http://schemas.microsoft.com/office/word/2006/wordml" xmlns:wps="http://schemas.microsoft.com/office/word/2010/wordprocessingShape" mc:Ignorable="w14 wp14">
-  <w:p>
-    <w:pPr>
-      <w:pStyle w:val="Rodap"/>
-    </w:pPr>
-  </w:p>
-</w:ftr>
-</file>
-
 <file path=word/footnotes.xml><?xml version="1.0" encoding="utf-8"?>
 <w:footnotes xmlns:wpc="http://schemas.microsoft.com/office/word/2010/wordprocessingCanvas" xmlns:mc="http://schemas.openxmlformats.org/markup-compatibility/2006" xmlns:o="urn:schemas-microsoft-com:office:office" xmlns:r="http://schemas.openxmlformats.org/officeDocument/2006/relationships" xmlns:m="http://schemas.openxmlformats.org/officeDocument/2006/math" xmlns:v="urn:schemas-microsoft-com:vml" xmlns:wp14="http://schemas.microsoft.com/office/word/2010/wordprocessingDrawing" xmlns:wp="http://schemas.openxmlformats.org/drawingml/2006/wordprocessingDrawing" xmlns:w10="urn:schemas-microsoft-com:office:word" xmlns:w="http://schemas.openxmlformats.org/wordprocessingml/2006/main" xmlns:w14="http://schemas.microsoft.com/office/word/2010/wordml" xmlns:wpg="http://schemas.microsoft.com/office/word/2010/wordprocessingGroup" xmlns:wpi="http://schemas.microsoft.com/office/word/2010/wordprocessingInk" xmlns:wne="http://schemas.microsoft.com/office/word/2006/wordml" xmlns:wps="http://schemas.microsoft.com/office/word/2010/wordprocessingShape" mc:Ignorable="w14 wp14">
   <w:footnote w:type="separator" w:id="-1">
@@ -1209,16 +1407,6 @@
 </file>
 
 <file path=word/header1.xml><?xml version="1.0" encoding="utf-8"?>
-<w:hdr xmlns:wpc="http://schemas.microsoft.com/office/word/2010/wordprocessingCanvas" xmlns:mc="http://schemas.openxmlformats.org/markup-compatibility/2006" xmlns:o="urn:schemas-microsoft-com:office:office" xmlns:r="http://schemas.openxmlformats.org/officeDocument/2006/relationships" xmlns:m="http://schemas.openxmlformats.org/officeDocument/2006/math" xmlns:v="urn:schemas-microsoft-com:vml" xmlns:wp14="http://schemas.microsoft.com/office/word/2010/wordprocessingDrawing" xmlns:wp="http://schemas.openxmlformats.org/drawingml/2006/wordprocessingDrawing" xmlns:w10="urn:schemas-microsoft-com:office:word" xmlns:w="http://schemas.openxmlformats.org/wordprocessingml/2006/main" xmlns:w14="http://schemas.microsoft.com/office/word/2010/wordml" xmlns:wpg="http://schemas.microsoft.com/office/word/2010/wordprocessingGroup" xmlns:wpi="http://schemas.microsoft.com/office/word/2010/wordprocessingInk" xmlns:wne="http://schemas.microsoft.com/office/word/2006/wordml" xmlns:wps="http://schemas.microsoft.com/office/word/2010/wordprocessingShape" mc:Ignorable="w14 wp14">
-  <w:p>
-    <w:pPr>
-      <w:pStyle w:val="Cabealho"/>
-    </w:pPr>
-  </w:p>
-</w:hdr>
-</file>
-
-<file path=word/header2.xml><?xml version="1.0" encoding="utf-8"?>
 <w:hdr xmlns:wpc="http://schemas.microsoft.com/office/word/2010/wordprocessingCanvas" xmlns:mc="http://schemas.openxmlformats.org/markup-compatibility/2006" xmlns:o="urn:schemas-microsoft-com:office:office" xmlns:r="http://schemas.openxmlformats.org/officeDocument/2006/relationships" xmlns:m="http://schemas.openxmlformats.org/officeDocument/2006/math" xmlns:v="urn:schemas-microsoft-com:vml" xmlns:wp14="http://schemas.microsoft.com/office/word/2010/wordprocessingDrawing" xmlns:wp="http://schemas.openxmlformats.org/drawingml/2006/wordprocessingDrawing" xmlns:w10="urn:schemas-microsoft-com:office:word" xmlns:w="http://schemas.openxmlformats.org/wordprocessingml/2006/main" xmlns:w14="http://schemas.microsoft.com/office/word/2010/wordml" xmlns:wpg="http://schemas.microsoft.com/office/word/2010/wordprocessingGroup" xmlns:wpi="http://schemas.microsoft.com/office/word/2010/wordprocessingInk" xmlns:wne="http://schemas.microsoft.com/office/word/2006/wordml" xmlns:wps="http://schemas.microsoft.com/office/word/2010/wordprocessingShape" mc:Ignorable="w14 wp14">
   <w:tbl>
     <w:tblPr>
@@ -1303,8 +1491,6 @@
             </w:rPr>
             <w:t>Marcar Ponto do Produto</w:t>
           </w:r>
-          <w:bookmarkStart w:id="0" w:name="_GoBack"/>
-          <w:bookmarkEnd w:id="0"/>
         </w:p>
       </w:tc>
       <w:tc>
@@ -1349,16 +1535,6 @@
       <w:rPr>
         <w:lang w:val="pt-BR"/>
       </w:rPr>
-    </w:pPr>
-  </w:p>
-</w:hdr>
-</file>
-
-<file path=word/header3.xml><?xml version="1.0" encoding="utf-8"?>
-<w:hdr xmlns:wpc="http://schemas.microsoft.com/office/word/2010/wordprocessingCanvas" xmlns:mc="http://schemas.openxmlformats.org/markup-compatibility/2006" xmlns:o="urn:schemas-microsoft-com:office:office" xmlns:r="http://schemas.openxmlformats.org/officeDocument/2006/relationships" xmlns:m="http://schemas.openxmlformats.org/officeDocument/2006/math" xmlns:v="urn:schemas-microsoft-com:vml" xmlns:wp14="http://schemas.microsoft.com/office/word/2010/wordprocessingDrawing" xmlns:wp="http://schemas.openxmlformats.org/drawingml/2006/wordprocessingDrawing" xmlns:w10="urn:schemas-microsoft-com:office:word" xmlns:w="http://schemas.openxmlformats.org/wordprocessingml/2006/main" xmlns:w14="http://schemas.microsoft.com/office/word/2010/wordml" xmlns:wpg="http://schemas.microsoft.com/office/word/2010/wordprocessingGroup" xmlns:wpi="http://schemas.microsoft.com/office/word/2010/wordprocessingInk" xmlns:wne="http://schemas.microsoft.com/office/word/2006/wordml" xmlns:wps="http://schemas.microsoft.com/office/word/2010/wordprocessingShape" mc:Ignorable="w14 wp14">
-  <w:p>
-    <w:pPr>
-      <w:pStyle w:val="Cabealho"/>
     </w:pPr>
   </w:p>
 </w:hdr>

</xml_diff>